<commit_message>
adjusting label alignments with the true labels
</commit_message>
<xml_diff>
--- a/PR_Assignment_02_technical_report.docx
+++ b/PR_Assignment_02_technical_report.docx
@@ -29,21 +29,7 @@
         <w:rPr>
           <w:sz w:val="24"/>
         </w:rPr>
-        <w:t xml:space="preserve">Yahia Ibrahim </w:t>
-      </w:r>
-      <w:proofErr w:type="spellStart"/>
-      <w:r>
-        <w:rPr>
-          <w:sz w:val="24"/>
-        </w:rPr>
-        <w:t>AlKaranshawy</w:t>
-      </w:r>
-      <w:proofErr w:type="spellEnd"/>
-      <w:r>
-        <w:rPr>
-          <w:sz w:val="24"/>
-        </w:rPr>
-        <w:t>, Hossam Osama Iraqi, Ali Hassan Ali</w:t>
+        <w:t>Yahia Ibrahim AlKaranshawy, Hossam Osama Iraqi, Ali Hassan Ali</w:t>
       </w:r>
     </w:p>
     <w:p>
@@ -56,25 +42,7 @@
         <w:rPr>
           <w:sz w:val="24"/>
         </w:rPr>
-        <w:t>Abril</w:t>
-      </w:r>
-      <w:r>
-        <w:rPr>
-          <w:sz w:val="24"/>
-        </w:rPr>
-        <w:t xml:space="preserve"> </w:t>
-      </w:r>
-      <w:r>
-        <w:rPr>
-          <w:sz w:val="24"/>
-        </w:rPr>
-        <w:t>29</w:t>
-      </w:r>
-      <w:r>
-        <w:rPr>
-          <w:sz w:val="24"/>
-        </w:rPr>
-        <w:t>, 2025</w:t>
+        <w:t>Abril 29, 2025</w:t>
       </w:r>
     </w:p>
     <w:p>
@@ -107,13 +75,8 @@
       <w:r>
         <w:t xml:space="preserve">, </w:t>
       </w:r>
-      <w:proofErr w:type="spellStart"/>
-      <w:r>
-        <w:t>kmeans</w:t>
-      </w:r>
-      <w:proofErr w:type="spellEnd"/>
-      <w:r>
-        <w:t xml:space="preserve"> </w:t>
+      <w:r>
+        <w:t xml:space="preserve">kmeans </w:t>
       </w:r>
       <w:r>
         <w:t xml:space="preserve">model and </w:t>
@@ -476,15 +439,7 @@
         <w:t>Center the data</w:t>
       </w:r>
       <w:r>
-        <w:t xml:space="preserve"> by subtracting the </w:t>
-      </w:r>
-      <w:proofErr w:type="gramStart"/>
-      <w:r>
-        <w:t>mean</w:t>
-      </w:r>
-      <w:proofErr w:type="gramEnd"/>
-      <w:r>
-        <w:t>.</w:t>
+        <w:t xml:space="preserve"> by subtracting the mean.</w:t>
       </w:r>
     </w:p>
     <w:p>
@@ -557,15 +512,7 @@
         <w:t>Choose the number of components</w:t>
       </w:r>
       <w:r>
-        <w:t xml:space="preserve"> to retain </w:t>
-      </w:r>
-      <w:proofErr w:type="gramStart"/>
-      <w:r>
-        <w:t>a desired percentage α</w:t>
-      </w:r>
-      <w:proofErr w:type="gramEnd"/>
-      <w:r>
-        <w:t xml:space="preserve"> of the total variance.</w:t>
+        <w:t xml:space="preserve"> to retain a desired percentage α of the total variance.</w:t>
       </w:r>
     </w:p>
     <w:p>
@@ -754,6 +701,9 @@
     <w:p/>
     <w:p>
       <w:r>
+        <w:rPr>
+          <w:noProof/>
+        </w:rPr>
         <w:drawing>
           <wp:inline distT="0" distB="0" distL="0" distR="0" wp14:anchorId="0A8A8439" wp14:editId="4FF0952D">
             <wp:extent cx="5612130" cy="3130550"/>
@@ -802,19 +752,20 @@
       <w:r>
         <w:rPr>
           <w:b/>
+          <w:noProof/>
           <w:color w:val="4C94D8" w:themeColor="text2" w:themeTint="80"/>
           <w:sz w:val="29"/>
         </w:rPr>
         <w:drawing>
-          <wp:anchor distT="0" distB="0" distL="114300" distR="114300" simplePos="0" relativeHeight="251658240" behindDoc="0" locked="0" layoutInCell="1" allowOverlap="1" wp14:anchorId="384E7607" wp14:editId="7CE7C2EC">
+          <wp:anchor distT="0" distB="0" distL="114300" distR="114300" simplePos="0" relativeHeight="251658240" behindDoc="0" locked="0" layoutInCell="1" allowOverlap="1" wp14:anchorId="384E7607" wp14:editId="1F7E1188">
             <wp:simplePos x="0" y="0"/>
-            <wp:positionH relativeFrom="column">
-              <wp:posOffset>1332865</wp:posOffset>
+            <wp:positionH relativeFrom="margin">
+              <wp:posOffset>-53340</wp:posOffset>
             </wp:positionH>
             <wp:positionV relativeFrom="paragraph">
-              <wp:posOffset>175895</wp:posOffset>
+              <wp:posOffset>178435</wp:posOffset>
             </wp:positionV>
-            <wp:extent cx="4997450" cy="2858351"/>
+            <wp:extent cx="5684520" cy="2857500"/>
             <wp:effectExtent l="0" t="0" r="0" b="0"/>
             <wp:wrapNone/>
             <wp:docPr id="989247352" name="Picture 1"/>
@@ -843,7 +794,7 @@
                   <pic:spPr>
                     <a:xfrm>
                       <a:off x="0" y="0"/>
-                      <a:ext cx="4997450" cy="2858351"/>
+                      <a:ext cx="5684520" cy="2857500"/>
                     </a:xfrm>
                     <a:prstGeom prst="rect">
                       <a:avLst/>
@@ -902,6 +853,771 @@
     <w:p>
       <w:pPr>
         <w:pStyle w:val="Heading1"/>
+        <w:rPr>
+          <w:color w:val="4C94D8" w:themeColor="text2" w:themeTint="80"/>
+        </w:rPr>
+      </w:pPr>
+      <w:r>
+        <w:rPr>
+          <w:color w:val="4C94D8" w:themeColor="text2" w:themeTint="80"/>
+        </w:rPr>
+        <w:lastRenderedPageBreak/>
+        <w:t>GMM</w:t>
+      </w:r>
+    </w:p>
+    <w:p>
+      <w:pPr>
+        <w:spacing w:before="100" w:beforeAutospacing="1" w:after="100" w:afterAutospacing="1" w:line="240" w:lineRule="auto"/>
+        <w:ind w:left="0" w:firstLine="0"/>
+        <w:jc w:val="left"/>
+        <w:rPr>
+          <w:rFonts w:ascii="Times New Roman" w:eastAsia="Times New Roman" w:hAnsi="Times New Roman" w:cs="Times New Roman"/>
+          <w:color w:val="auto"/>
+          <w:kern w:val="0"/>
+          <w:sz w:val="24"/>
+          <w14:ligatures w14:val="none"/>
+        </w:rPr>
+      </w:pPr>
+      <w:r>
+        <w:rPr>
+          <w:rFonts w:ascii="Times New Roman" w:eastAsia="Times New Roman" w:hAnsi="Times New Roman" w:cs="Times New Roman"/>
+          <w:color w:val="auto"/>
+          <w:kern w:val="0"/>
+          <w:sz w:val="24"/>
+          <w14:ligatures w14:val="none"/>
+        </w:rPr>
+        <w:t xml:space="preserve">This implementation fits a </w:t>
+      </w:r>
+      <w:r>
+        <w:rPr>
+          <w:rFonts w:ascii="Times New Roman" w:eastAsia="Times New Roman" w:hAnsi="Times New Roman" w:cs="Times New Roman"/>
+          <w:b/>
+          <w:bCs/>
+          <w:color w:val="auto"/>
+          <w:kern w:val="0"/>
+          <w:sz w:val="24"/>
+          <w14:ligatures w14:val="none"/>
+        </w:rPr>
+        <w:t>Gaussian Mixture Model (GMM)</w:t>
+      </w:r>
+      <w:r>
+        <w:rPr>
+          <w:rFonts w:ascii="Times New Roman" w:eastAsia="Times New Roman" w:hAnsi="Times New Roman" w:cs="Times New Roman"/>
+          <w:color w:val="auto"/>
+          <w:kern w:val="0"/>
+          <w:sz w:val="24"/>
+          <w14:ligatures w14:val="none"/>
+        </w:rPr>
+        <w:t xml:space="preserve"> using the </w:t>
+      </w:r>
+      <w:r>
+        <w:rPr>
+          <w:rFonts w:ascii="Times New Roman" w:eastAsia="Times New Roman" w:hAnsi="Times New Roman" w:cs="Times New Roman"/>
+          <w:b/>
+          <w:bCs/>
+          <w:color w:val="auto"/>
+          <w:kern w:val="0"/>
+          <w:sz w:val="24"/>
+          <w14:ligatures w14:val="none"/>
+        </w:rPr>
+        <w:t>Expectation-Maximization (EM)</w:t>
+      </w:r>
+      <w:r>
+        <w:rPr>
+          <w:rFonts w:ascii="Times New Roman" w:eastAsia="Times New Roman" w:hAnsi="Times New Roman" w:cs="Times New Roman"/>
+          <w:color w:val="auto"/>
+          <w:kern w:val="0"/>
+          <w:sz w:val="24"/>
+          <w14:ligatures w14:val="none"/>
+        </w:rPr>
+        <w:t xml:space="preserve"> algorithm.</w:t>
+      </w:r>
+    </w:p>
+    <w:p>
+      <w:pPr>
+        <w:spacing w:before="100" w:beforeAutospacing="1" w:after="100" w:afterAutospacing="1" w:line="240" w:lineRule="auto"/>
+        <w:ind w:left="0" w:firstLine="0"/>
+        <w:jc w:val="left"/>
+        <w:rPr>
+          <w:rFonts w:ascii="Times New Roman" w:eastAsia="Times New Roman" w:hAnsi="Times New Roman" w:cs="Times New Roman"/>
+          <w:color w:val="auto"/>
+          <w:kern w:val="0"/>
+          <w:sz w:val="24"/>
+          <w14:ligatures w14:val="none"/>
+        </w:rPr>
+      </w:pPr>
+      <w:r>
+        <w:rPr>
+          <w:rFonts w:ascii="Times New Roman" w:eastAsia="Times New Roman" w:hAnsi="Times New Roman" w:cs="Times New Roman"/>
+          <w:b/>
+          <w:bCs/>
+          <w:color w:val="auto"/>
+          <w:kern w:val="0"/>
+          <w:sz w:val="24"/>
+          <w14:ligatures w14:val="none"/>
+        </w:rPr>
+        <w:t>Model Equation:</w:t>
+      </w:r>
+    </w:p>
+    <w:p>
+      <w:pPr>
+        <w:spacing w:before="100" w:beforeAutospacing="1" w:after="100" w:afterAutospacing="1" w:line="240" w:lineRule="auto"/>
+        <w:ind w:left="0" w:firstLine="0"/>
+        <w:jc w:val="left"/>
+        <w:rPr>
+          <w:rFonts w:ascii="Times New Roman" w:eastAsia="Times New Roman" w:hAnsi="Times New Roman" w:cs="Times New Roman"/>
+          <w:color w:val="auto"/>
+          <w:kern w:val="0"/>
+          <w:sz w:val="24"/>
+          <w14:ligatures w14:val="none"/>
+        </w:rPr>
+      </w:pPr>
+      <w:r>
+        <w:rPr>
+          <w:rFonts w:ascii="Times New Roman" w:eastAsia="Times New Roman" w:hAnsi="Times New Roman" w:cs="Times New Roman"/>
+          <w:color w:val="auto"/>
+          <w:kern w:val="0"/>
+          <w:sz w:val="24"/>
+          <w14:ligatures w14:val="none"/>
+        </w:rPr>
+        <w:drawing>
+          <wp:inline distT="0" distB="0" distL="0" distR="0" wp14:anchorId="5E2E140E" wp14:editId="28C44FBA">
+            <wp:extent cx="3343742" cy="1105054"/>
+            <wp:effectExtent l="0" t="0" r="9525" b="0"/>
+            <wp:docPr id="2031726160" name="Picture 1"/>
+            <wp:cNvGraphicFramePr>
+              <a:graphicFrameLocks xmlns:a="http://schemas.openxmlformats.org/drawingml/2006/main" noChangeAspect="1"/>
+            </wp:cNvGraphicFramePr>
+            <a:graphic xmlns:a="http://schemas.openxmlformats.org/drawingml/2006/main">
+              <a:graphicData uri="http://schemas.openxmlformats.org/drawingml/2006/picture">
+                <pic:pic xmlns:pic="http://schemas.openxmlformats.org/drawingml/2006/picture">
+                  <pic:nvPicPr>
+                    <pic:cNvPr id="2031726160" name=""/>
+                    <pic:cNvPicPr/>
+                  </pic:nvPicPr>
+                  <pic:blipFill>
+                    <a:blip r:embed="rId11"/>
+                    <a:stretch>
+                      <a:fillRect/>
+                    </a:stretch>
+                  </pic:blipFill>
+                  <pic:spPr>
+                    <a:xfrm>
+                      <a:off x="0" y="0"/>
+                      <a:ext cx="3343742" cy="1105054"/>
+                    </a:xfrm>
+                    <a:prstGeom prst="rect">
+                      <a:avLst/>
+                    </a:prstGeom>
+                  </pic:spPr>
+                </pic:pic>
+              </a:graphicData>
+            </a:graphic>
+          </wp:inline>
+        </w:drawing>
+      </w:r>
+    </w:p>
+    <w:p>
+      <w:pPr>
+        <w:spacing w:before="100" w:beforeAutospacing="1" w:after="100" w:afterAutospacing="1" w:line="240" w:lineRule="auto"/>
+        <w:ind w:left="0" w:firstLine="0"/>
+        <w:jc w:val="left"/>
+        <w:rPr>
+          <w:rFonts w:ascii="Times New Roman" w:eastAsia="Times New Roman" w:hAnsi="Times New Roman" w:cs="Times New Roman"/>
+          <w:b/>
+          <w:bCs/>
+          <w:color w:val="auto"/>
+          <w:kern w:val="0"/>
+          <w:sz w:val="24"/>
+          <w14:ligatures w14:val="none"/>
+        </w:rPr>
+      </w:pPr>
+      <w:r>
+        <w:rPr>
+          <w:rFonts w:ascii="Times New Roman" w:eastAsia="Times New Roman" w:hAnsi="Times New Roman" w:cs="Times New Roman"/>
+          <w:b/>
+          <w:bCs/>
+          <w:color w:val="auto"/>
+          <w:kern w:val="0"/>
+          <w:sz w:val="24"/>
+          <w14:ligatures w14:val="none"/>
+        </w:rPr>
+        <w:t>Steps:</w:t>
+      </w:r>
+    </w:p>
+    <w:p>
+      <w:pPr>
+        <w:spacing w:before="100" w:beforeAutospacing="1" w:after="100" w:afterAutospacing="1" w:line="240" w:lineRule="auto"/>
+        <w:ind w:left="0" w:firstLine="0"/>
+        <w:jc w:val="left"/>
+        <w:rPr>
+          <w:rFonts w:ascii="Times New Roman" w:eastAsia="Times New Roman" w:hAnsi="Times New Roman" w:cs="Times New Roman"/>
+          <w:color w:val="auto"/>
+          <w:kern w:val="0"/>
+          <w:sz w:val="24"/>
+          <w14:ligatures w14:val="none"/>
+        </w:rPr>
+      </w:pPr>
+      <w:r>
+        <w:rPr>
+          <w:rFonts w:ascii="Times New Roman" w:eastAsia="Times New Roman" w:hAnsi="Times New Roman" w:cs="Times New Roman"/>
+          <w:b/>
+          <w:bCs/>
+          <w:color w:val="auto"/>
+          <w:kern w:val="0"/>
+          <w:sz w:val="24"/>
+          <w14:ligatures w14:val="none"/>
+        </w:rPr>
+        <w:t>1. Initialization</w:t>
+      </w:r>
+    </w:p>
+    <w:p>
+      <w:pPr>
+        <w:numPr>
+          <w:ilvl w:val="0"/>
+          <w:numId w:val="17"/>
+        </w:numPr>
+        <w:spacing w:before="100" w:beforeAutospacing="1" w:after="100" w:afterAutospacing="1" w:line="240" w:lineRule="auto"/>
+        <w:jc w:val="left"/>
+        <w:rPr>
+          <w:rFonts w:ascii="Times New Roman" w:eastAsia="Times New Roman" w:hAnsi="Times New Roman" w:cs="Times New Roman"/>
+          <w:color w:val="auto"/>
+          <w:kern w:val="0"/>
+          <w:sz w:val="24"/>
+          <w14:ligatures w14:val="none"/>
+        </w:rPr>
+      </w:pPr>
+      <w:r>
+        <w:rPr>
+          <w:rFonts w:ascii="Times New Roman" w:eastAsia="Times New Roman" w:hAnsi="Times New Roman" w:cs="Times New Roman"/>
+          <w:color w:val="auto"/>
+          <w:kern w:val="0"/>
+          <w:sz w:val="24"/>
+          <w14:ligatures w14:val="none"/>
+        </w:rPr>
+        <w:t>Means μₖ: via KMeans</w:t>
+      </w:r>
+    </w:p>
+    <w:p>
+      <w:pPr>
+        <w:numPr>
+          <w:ilvl w:val="0"/>
+          <w:numId w:val="17"/>
+        </w:numPr>
+        <w:spacing w:before="100" w:beforeAutospacing="1" w:after="100" w:afterAutospacing="1" w:line="240" w:lineRule="auto"/>
+        <w:jc w:val="left"/>
+        <w:rPr>
+          <w:rFonts w:ascii="Times New Roman" w:eastAsia="Times New Roman" w:hAnsi="Times New Roman" w:cs="Times New Roman"/>
+          <w:color w:val="auto"/>
+          <w:kern w:val="0"/>
+          <w:sz w:val="24"/>
+          <w14:ligatures w14:val="none"/>
+        </w:rPr>
+      </w:pPr>
+      <w:r>
+        <w:rPr>
+          <w:rFonts w:ascii="Times New Roman" w:eastAsia="Times New Roman" w:hAnsi="Times New Roman" w:cs="Times New Roman"/>
+          <w:color w:val="auto"/>
+          <w:kern w:val="0"/>
+          <w:sz w:val="24"/>
+          <w14:ligatures w14:val="none"/>
+        </w:rPr>
+        <w:t>Weights πₖ: proportional to cluster sizes</w:t>
+      </w:r>
+    </w:p>
+    <w:p>
+      <w:pPr>
+        <w:numPr>
+          <w:ilvl w:val="0"/>
+          <w:numId w:val="17"/>
+        </w:numPr>
+        <w:spacing w:before="100" w:beforeAutospacing="1" w:after="100" w:afterAutospacing="1" w:line="240" w:lineRule="auto"/>
+        <w:jc w:val="left"/>
+        <w:rPr>
+          <w:rFonts w:ascii="Times New Roman" w:eastAsia="Times New Roman" w:hAnsi="Times New Roman" w:cs="Times New Roman"/>
+          <w:color w:val="auto"/>
+          <w:kern w:val="0"/>
+          <w:sz w:val="24"/>
+          <w14:ligatures w14:val="none"/>
+        </w:rPr>
+      </w:pPr>
+      <w:r>
+        <w:rPr>
+          <w:rFonts w:ascii="Times New Roman" w:eastAsia="Times New Roman" w:hAnsi="Times New Roman" w:cs="Times New Roman"/>
+          <w:color w:val="auto"/>
+          <w:kern w:val="0"/>
+          <w:sz w:val="24"/>
+          <w14:ligatures w14:val="none"/>
+        </w:rPr>
+        <w:t>Covariances Σₖ: empirical with regularization</w:t>
+      </w:r>
+    </w:p>
+    <w:p>
+      <w:pPr>
+        <w:spacing w:before="100" w:beforeAutospacing="1" w:after="100" w:afterAutospacing="1" w:line="240" w:lineRule="auto"/>
+        <w:ind w:left="0" w:firstLine="0"/>
+        <w:jc w:val="left"/>
+        <w:rPr>
+          <w:rFonts w:ascii="Times New Roman" w:eastAsia="Times New Roman" w:hAnsi="Times New Roman" w:cs="Times New Roman"/>
+          <w:b/>
+          <w:bCs/>
+          <w:color w:val="auto"/>
+          <w:kern w:val="0"/>
+          <w:sz w:val="24"/>
+          <w14:ligatures w14:val="none"/>
+        </w:rPr>
+      </w:pPr>
+      <w:r>
+        <w:rPr>
+          <w:rFonts w:ascii="Times New Roman" w:eastAsia="Times New Roman" w:hAnsi="Times New Roman" w:cs="Times New Roman"/>
+          <w:b/>
+          <w:bCs/>
+          <w:color w:val="auto"/>
+          <w:kern w:val="0"/>
+          <w:sz w:val="24"/>
+          <w14:ligatures w14:val="none"/>
+        </w:rPr>
+        <w:t>2. E-Step (Expectation):</w:t>
+      </w:r>
+    </w:p>
+    <w:p>
+      <w:pPr>
+        <w:spacing w:before="100" w:beforeAutospacing="1" w:after="100" w:afterAutospacing="1" w:line="240" w:lineRule="auto"/>
+        <w:ind w:left="0" w:firstLine="0"/>
+        <w:jc w:val="left"/>
+        <w:rPr>
+          <w:rFonts w:ascii="Times New Roman" w:eastAsia="Times New Roman" w:hAnsi="Times New Roman" w:cs="Times New Roman"/>
+          <w:color w:val="auto"/>
+          <w:kern w:val="0"/>
+          <w:sz w:val="24"/>
+          <w14:ligatures w14:val="none"/>
+        </w:rPr>
+      </w:pPr>
+      <w:r>
+        <w:rPr>
+          <w:rFonts w:ascii="Times New Roman" w:eastAsia="Times New Roman" w:hAnsi="Times New Roman" w:cs="Times New Roman"/>
+          <w:color w:val="auto"/>
+          <w:kern w:val="0"/>
+          <w:sz w:val="24"/>
+          <w14:ligatures w14:val="none"/>
+        </w:rPr>
+        <w:t>Compute responsibilities:</w:t>
+      </w:r>
+    </w:p>
+    <w:p>
+      <w:pPr>
+        <w:spacing w:before="100" w:beforeAutospacing="1" w:after="100" w:afterAutospacing="1" w:line="240" w:lineRule="auto"/>
+        <w:ind w:left="0" w:firstLine="0"/>
+        <w:jc w:val="left"/>
+        <w:rPr>
+          <w:rFonts w:ascii="Times New Roman" w:eastAsia="Times New Roman" w:hAnsi="Times New Roman" w:cs="Times New Roman"/>
+          <w:color w:val="auto"/>
+          <w:kern w:val="0"/>
+          <w:sz w:val="24"/>
+          <w14:ligatures w14:val="none"/>
+        </w:rPr>
+      </w:pPr>
+      <w:r>
+        <w:rPr>
+          <w:rFonts w:ascii="Times New Roman" w:eastAsia="Times New Roman" w:hAnsi="Times New Roman" w:cs="Times New Roman"/>
+          <w:color w:val="auto"/>
+          <w:kern w:val="0"/>
+          <w:sz w:val="24"/>
+          <w14:ligatures w14:val="none"/>
+        </w:rPr>
+        <w:drawing>
+          <wp:inline distT="0" distB="0" distL="0" distR="0" wp14:anchorId="03928D60" wp14:editId="284657F8">
+            <wp:extent cx="3505689" cy="914528"/>
+            <wp:effectExtent l="0" t="0" r="0" b="0"/>
+            <wp:docPr id="863021758" name="Picture 1"/>
+            <wp:cNvGraphicFramePr>
+              <a:graphicFrameLocks xmlns:a="http://schemas.openxmlformats.org/drawingml/2006/main" noChangeAspect="1"/>
+            </wp:cNvGraphicFramePr>
+            <a:graphic xmlns:a="http://schemas.openxmlformats.org/drawingml/2006/main">
+              <a:graphicData uri="http://schemas.openxmlformats.org/drawingml/2006/picture">
+                <pic:pic xmlns:pic="http://schemas.openxmlformats.org/drawingml/2006/picture">
+                  <pic:nvPicPr>
+                    <pic:cNvPr id="863021758" name=""/>
+                    <pic:cNvPicPr/>
+                  </pic:nvPicPr>
+                  <pic:blipFill>
+                    <a:blip r:embed="rId12"/>
+                    <a:stretch>
+                      <a:fillRect/>
+                    </a:stretch>
+                  </pic:blipFill>
+                  <pic:spPr>
+                    <a:xfrm>
+                      <a:off x="0" y="0"/>
+                      <a:ext cx="3505689" cy="914528"/>
+                    </a:xfrm>
+                    <a:prstGeom prst="rect">
+                      <a:avLst/>
+                    </a:prstGeom>
+                  </pic:spPr>
+                </pic:pic>
+              </a:graphicData>
+            </a:graphic>
+          </wp:inline>
+        </w:drawing>
+      </w:r>
+    </w:p>
+    <w:p>
+      <w:pPr>
+        <w:spacing w:before="100" w:beforeAutospacing="1" w:after="100" w:afterAutospacing="1" w:line="240" w:lineRule="auto"/>
+        <w:ind w:left="0" w:firstLine="0"/>
+        <w:jc w:val="left"/>
+        <w:rPr>
+          <w:rFonts w:ascii="Times New Roman" w:eastAsia="Times New Roman" w:hAnsi="Times New Roman" w:cs="Times New Roman"/>
+          <w:color w:val="auto"/>
+          <w:kern w:val="0"/>
+          <w:sz w:val="24"/>
+          <w14:ligatures w14:val="none"/>
+        </w:rPr>
+      </w:pPr>
+      <w:r>
+        <w:rPr>
+          <w:rFonts w:ascii="Times New Roman" w:eastAsia="Times New Roman" w:hAnsi="Times New Roman" w:cs="Times New Roman"/>
+          <w:color w:val="auto"/>
+          <w:kern w:val="0"/>
+          <w:sz w:val="24"/>
+          <w14:ligatures w14:val="none"/>
+        </w:rPr>
+        <w:t>(log-sum-exp used for numerical stability)</w:t>
+      </w:r>
+    </w:p>
+    <w:p>
+      <w:pPr>
+        <w:spacing w:before="100" w:beforeAutospacing="1" w:after="100" w:afterAutospacing="1" w:line="240" w:lineRule="auto"/>
+        <w:ind w:left="0" w:firstLine="0"/>
+        <w:jc w:val="left"/>
+        <w:rPr>
+          <w:rFonts w:ascii="Times New Roman" w:eastAsia="Times New Roman" w:hAnsi="Times New Roman" w:cs="Times New Roman"/>
+          <w:b/>
+          <w:bCs/>
+          <w:color w:val="auto"/>
+          <w:kern w:val="0"/>
+          <w:sz w:val="24"/>
+          <w14:ligatures w14:val="none"/>
+        </w:rPr>
+      </w:pPr>
+    </w:p>
+    <w:p>
+      <w:pPr>
+        <w:spacing w:before="100" w:beforeAutospacing="1" w:after="100" w:afterAutospacing="1" w:line="240" w:lineRule="auto"/>
+        <w:ind w:left="0" w:firstLine="0"/>
+        <w:jc w:val="left"/>
+        <w:rPr>
+          <w:rFonts w:ascii="Times New Roman" w:eastAsia="Times New Roman" w:hAnsi="Times New Roman" w:cs="Times New Roman"/>
+          <w:b/>
+          <w:bCs/>
+          <w:color w:val="auto"/>
+          <w:kern w:val="0"/>
+          <w:sz w:val="24"/>
+          <w14:ligatures w14:val="none"/>
+        </w:rPr>
+      </w:pPr>
+    </w:p>
+    <w:p>
+      <w:pPr>
+        <w:spacing w:before="100" w:beforeAutospacing="1" w:after="100" w:afterAutospacing="1" w:line="240" w:lineRule="auto"/>
+        <w:ind w:left="0" w:firstLine="0"/>
+        <w:jc w:val="left"/>
+        <w:rPr>
+          <w:rFonts w:ascii="Times New Roman" w:eastAsia="Times New Roman" w:hAnsi="Times New Roman" w:cs="Times New Roman"/>
+          <w:b/>
+          <w:bCs/>
+          <w:color w:val="auto"/>
+          <w:kern w:val="0"/>
+          <w:sz w:val="24"/>
+          <w14:ligatures w14:val="none"/>
+        </w:rPr>
+      </w:pPr>
+    </w:p>
+    <w:p>
+      <w:pPr>
+        <w:spacing w:before="100" w:beforeAutospacing="1" w:after="100" w:afterAutospacing="1" w:line="240" w:lineRule="auto"/>
+        <w:ind w:left="0" w:firstLine="0"/>
+        <w:jc w:val="left"/>
+        <w:rPr>
+          <w:rFonts w:ascii="Times New Roman" w:eastAsia="Times New Roman" w:hAnsi="Times New Roman" w:cs="Times New Roman"/>
+          <w:b/>
+          <w:bCs/>
+          <w:color w:val="auto"/>
+          <w:kern w:val="0"/>
+          <w:sz w:val="24"/>
+          <w14:ligatures w14:val="none"/>
+        </w:rPr>
+      </w:pPr>
+    </w:p>
+    <w:p>
+      <w:pPr>
+        <w:spacing w:before="100" w:beforeAutospacing="1" w:after="100" w:afterAutospacing="1" w:line="240" w:lineRule="auto"/>
+        <w:ind w:left="0" w:firstLine="0"/>
+        <w:jc w:val="left"/>
+        <w:rPr>
+          <w:rFonts w:ascii="Times New Roman" w:eastAsia="Times New Roman" w:hAnsi="Times New Roman" w:cs="Times New Roman"/>
+          <w:b/>
+          <w:bCs/>
+          <w:color w:val="auto"/>
+          <w:kern w:val="0"/>
+          <w:sz w:val="24"/>
+          <w14:ligatures w14:val="none"/>
+        </w:rPr>
+      </w:pPr>
+    </w:p>
+    <w:p>
+      <w:pPr>
+        <w:spacing w:before="100" w:beforeAutospacing="1" w:after="100" w:afterAutospacing="1" w:line="240" w:lineRule="auto"/>
+        <w:ind w:left="0" w:firstLine="0"/>
+        <w:jc w:val="left"/>
+        <w:rPr>
+          <w:rFonts w:ascii="Times New Roman" w:eastAsia="Times New Roman" w:hAnsi="Times New Roman" w:cs="Times New Roman"/>
+          <w:b/>
+          <w:bCs/>
+          <w:color w:val="auto"/>
+          <w:kern w:val="0"/>
+          <w:sz w:val="24"/>
+          <w14:ligatures w14:val="none"/>
+        </w:rPr>
+      </w:pPr>
+    </w:p>
+    <w:p>
+      <w:pPr>
+        <w:spacing w:before="100" w:beforeAutospacing="1" w:after="100" w:afterAutospacing="1" w:line="240" w:lineRule="auto"/>
+        <w:ind w:left="0" w:firstLine="0"/>
+        <w:jc w:val="left"/>
+        <w:rPr>
+          <w:rFonts w:ascii="Times New Roman" w:eastAsia="Times New Roman" w:hAnsi="Times New Roman" w:cs="Times New Roman"/>
+          <w:b/>
+          <w:bCs/>
+          <w:color w:val="auto"/>
+          <w:kern w:val="0"/>
+          <w:sz w:val="24"/>
+          <w14:ligatures w14:val="none"/>
+        </w:rPr>
+      </w:pPr>
+    </w:p>
+    <w:p>
+      <w:pPr>
+        <w:spacing w:before="100" w:beforeAutospacing="1" w:after="100" w:afterAutospacing="1" w:line="240" w:lineRule="auto"/>
+        <w:ind w:left="0" w:firstLine="0"/>
+        <w:jc w:val="left"/>
+        <w:rPr>
+          <w:rFonts w:ascii="Times New Roman" w:eastAsia="Times New Roman" w:hAnsi="Times New Roman" w:cs="Times New Roman"/>
+          <w:b/>
+          <w:bCs/>
+          <w:color w:val="auto"/>
+          <w:kern w:val="0"/>
+          <w:sz w:val="24"/>
+          <w14:ligatures w14:val="none"/>
+        </w:rPr>
+      </w:pPr>
+      <w:r>
+        <w:rPr>
+          <w:rFonts w:ascii="Times New Roman" w:eastAsia="Times New Roman" w:hAnsi="Times New Roman" w:cs="Times New Roman"/>
+          <w:b/>
+          <w:bCs/>
+          <w:color w:val="auto"/>
+          <w:kern w:val="0"/>
+          <w:sz w:val="24"/>
+          <w14:ligatures w14:val="none"/>
+        </w:rPr>
+        <w:lastRenderedPageBreak/>
+        <w:t>3. M-Step (Maximization):</w:t>
+      </w:r>
+    </w:p>
+    <w:p>
+      <w:pPr>
+        <w:spacing w:before="100" w:beforeAutospacing="1" w:after="100" w:afterAutospacing="1" w:line="240" w:lineRule="auto"/>
+        <w:ind w:left="0" w:firstLine="0"/>
+        <w:jc w:val="left"/>
+      </w:pPr>
+      <w:r>
+        <w:t>Update parameters using the computed responsibilities:</w:t>
+      </w:r>
+    </w:p>
+    <w:p>
+      <w:pPr>
+        <w:spacing w:before="100" w:beforeAutospacing="1" w:after="100" w:afterAutospacing="1" w:line="240" w:lineRule="auto"/>
+        <w:ind w:left="0" w:firstLine="0"/>
+        <w:jc w:val="left"/>
+        <w:rPr>
+          <w:rFonts w:ascii="Times New Roman" w:eastAsia="Times New Roman" w:hAnsi="Times New Roman" w:cs="Times New Roman"/>
+          <w:b/>
+          <w:bCs/>
+          <w:color w:val="auto"/>
+          <w:kern w:val="0"/>
+          <w:sz w:val="24"/>
+          <w14:ligatures w14:val="none"/>
+        </w:rPr>
+      </w:pPr>
+      <w:r>
+        <w:rPr>
+          <w:rFonts w:ascii="Times New Roman" w:eastAsia="Times New Roman" w:hAnsi="Times New Roman" w:cs="Times New Roman"/>
+          <w:b/>
+          <w:bCs/>
+          <w:color w:val="auto"/>
+          <w:kern w:val="0"/>
+          <w:sz w:val="24"/>
+          <w14:ligatures w14:val="none"/>
+        </w:rPr>
+        <w:drawing>
+          <wp:inline distT="0" distB="0" distL="0" distR="0" wp14:anchorId="58BC4FE6" wp14:editId="5C759B0B">
+            <wp:extent cx="5097780" cy="2993606"/>
+            <wp:effectExtent l="0" t="0" r="7620" b="0"/>
+            <wp:docPr id="2142390705" name="Picture 1"/>
+            <wp:cNvGraphicFramePr>
+              <a:graphicFrameLocks xmlns:a="http://schemas.openxmlformats.org/drawingml/2006/main" noChangeAspect="1"/>
+            </wp:cNvGraphicFramePr>
+            <a:graphic xmlns:a="http://schemas.openxmlformats.org/drawingml/2006/main">
+              <a:graphicData uri="http://schemas.openxmlformats.org/drawingml/2006/picture">
+                <pic:pic xmlns:pic="http://schemas.openxmlformats.org/drawingml/2006/picture">
+                  <pic:nvPicPr>
+                    <pic:cNvPr id="2142390705" name=""/>
+                    <pic:cNvPicPr/>
+                  </pic:nvPicPr>
+                  <pic:blipFill>
+                    <a:blip r:embed="rId13"/>
+                    <a:stretch>
+                      <a:fillRect/>
+                    </a:stretch>
+                  </pic:blipFill>
+                  <pic:spPr>
+                    <a:xfrm>
+                      <a:off x="0" y="0"/>
+                      <a:ext cx="5127322" cy="3010954"/>
+                    </a:xfrm>
+                    <a:prstGeom prst="rect">
+                      <a:avLst/>
+                    </a:prstGeom>
+                  </pic:spPr>
+                </pic:pic>
+              </a:graphicData>
+            </a:graphic>
+          </wp:inline>
+        </w:drawing>
+      </w:r>
+    </w:p>
+    <w:p>
+      <w:pPr>
+        <w:spacing w:before="100" w:beforeAutospacing="1" w:after="100" w:afterAutospacing="1" w:line="240" w:lineRule="auto"/>
+        <w:ind w:left="0" w:firstLine="0"/>
+        <w:jc w:val="left"/>
+        <w:rPr>
+          <w:rFonts w:ascii="Times New Roman" w:eastAsia="Times New Roman" w:hAnsi="Times New Roman" w:cs="Times New Roman"/>
+          <w:b/>
+          <w:bCs/>
+          <w:color w:val="auto"/>
+          <w:kern w:val="0"/>
+          <w:sz w:val="24"/>
+          <w14:ligatures w14:val="none"/>
+        </w:rPr>
+      </w:pPr>
+      <w:r>
+        <w:rPr>
+          <w:rFonts w:ascii="Times New Roman" w:eastAsia="Times New Roman" w:hAnsi="Times New Roman" w:cs="Times New Roman"/>
+          <w:b/>
+          <w:bCs/>
+          <w:color w:val="auto"/>
+          <w:kern w:val="0"/>
+          <w:sz w:val="24"/>
+          <w14:ligatures w14:val="none"/>
+        </w:rPr>
+        <w:t>4. Convergence Check:</w:t>
+      </w:r>
+    </w:p>
+    <w:p>
+      <w:pPr>
+        <w:spacing w:before="100" w:beforeAutospacing="1" w:after="100" w:afterAutospacing="1" w:line="240" w:lineRule="auto"/>
+        <w:ind w:left="0" w:firstLine="0"/>
+        <w:jc w:val="left"/>
+      </w:pPr>
+      <w:r>
+        <w:t>Stop if log-likelihood change is below tolerance:</w:t>
+      </w:r>
+    </w:p>
+    <w:p>
+      <w:pPr>
+        <w:spacing w:before="100" w:beforeAutospacing="1" w:after="100" w:afterAutospacing="1" w:line="240" w:lineRule="auto"/>
+        <w:ind w:left="0" w:firstLine="0"/>
+        <w:jc w:val="left"/>
+        <w:rPr>
+          <w:rFonts w:ascii="Times New Roman" w:eastAsia="Times New Roman" w:hAnsi="Times New Roman" w:cs="Times New Roman"/>
+          <w:b/>
+          <w:bCs/>
+          <w:color w:val="auto"/>
+          <w:kern w:val="0"/>
+          <w:sz w:val="24"/>
+          <w14:ligatures w14:val="none"/>
+        </w:rPr>
+      </w:pPr>
+      <w:r>
+        <w:rPr>
+          <w:rFonts w:ascii="Times New Roman" w:eastAsia="Times New Roman" w:hAnsi="Times New Roman" w:cs="Times New Roman"/>
+          <w:b/>
+          <w:bCs/>
+          <w:color w:val="auto"/>
+          <w:kern w:val="0"/>
+          <w:sz w:val="24"/>
+          <w14:ligatures w14:val="none"/>
+        </w:rPr>
+        <w:drawing>
+          <wp:inline distT="0" distB="0" distL="0" distR="0" wp14:anchorId="2AD8CA43" wp14:editId="03772271">
+            <wp:extent cx="4107180" cy="840651"/>
+            <wp:effectExtent l="0" t="0" r="0" b="0"/>
+            <wp:docPr id="1492439010" name="Picture 1"/>
+            <wp:cNvGraphicFramePr>
+              <a:graphicFrameLocks xmlns:a="http://schemas.openxmlformats.org/drawingml/2006/main" noChangeAspect="1"/>
+            </wp:cNvGraphicFramePr>
+            <a:graphic xmlns:a="http://schemas.openxmlformats.org/drawingml/2006/main">
+              <a:graphicData uri="http://schemas.openxmlformats.org/drawingml/2006/picture">
+                <pic:pic xmlns:pic="http://schemas.openxmlformats.org/drawingml/2006/picture">
+                  <pic:nvPicPr>
+                    <pic:cNvPr id="1492439010" name=""/>
+                    <pic:cNvPicPr/>
+                  </pic:nvPicPr>
+                  <pic:blipFill>
+                    <a:blip r:embed="rId14"/>
+                    <a:stretch>
+                      <a:fillRect/>
+                    </a:stretch>
+                  </pic:blipFill>
+                  <pic:spPr>
+                    <a:xfrm>
+                      <a:off x="0" y="0"/>
+                      <a:ext cx="4116171" cy="842491"/>
+                    </a:xfrm>
+                    <a:prstGeom prst="rect">
+                      <a:avLst/>
+                    </a:prstGeom>
+                  </pic:spPr>
+                </pic:pic>
+              </a:graphicData>
+            </a:graphic>
+          </wp:inline>
+        </w:drawing>
+      </w:r>
+    </w:p>
+    <w:p>
+      <w:pPr>
+        <w:spacing w:before="100" w:beforeAutospacing="1" w:after="100" w:afterAutospacing="1" w:line="240" w:lineRule="auto"/>
+        <w:ind w:left="0" w:firstLine="0"/>
+        <w:jc w:val="left"/>
+        <w:rPr>
+          <w:rFonts w:ascii="Times New Roman" w:eastAsia="Times New Roman" w:hAnsi="Times New Roman" w:cs="Times New Roman"/>
+          <w:b/>
+          <w:bCs/>
+          <w:color w:val="auto"/>
+          <w:kern w:val="0"/>
+          <w:sz w:val="24"/>
+          <w14:ligatures w14:val="none"/>
+        </w:rPr>
+      </w:pPr>
+    </w:p>
+    <w:p>
+      <w:pPr>
+        <w:pStyle w:val="Heading1"/>
         <w:ind w:left="469" w:hanging="484"/>
         <w:rPr>
           <w:color w:val="4C94D8" w:themeColor="text2" w:themeTint="80"/>
@@ -911,7 +1627,6 @@
         <w:rPr>
           <w:color w:val="4C94D8" w:themeColor="text2" w:themeTint="80"/>
         </w:rPr>
-        <w:lastRenderedPageBreak/>
         <w:t xml:space="preserve">Bonus </w:t>
       </w:r>
     </w:p>
@@ -990,7 +1705,6 @@
       <w:r>
         <w:t xml:space="preserve">The autoencoder was implemented using </w:t>
       </w:r>
-      <w:proofErr w:type="spellStart"/>
       <w:r>
         <w:rPr>
           <w:b/>
@@ -998,7 +1712,6 @@
         </w:rPr>
         <w:t>PyTorch</w:t>
       </w:r>
-      <w:proofErr w:type="spellEnd"/>
       <w:r>
         <w:t xml:space="preserve"> and consists of:</w:t>
       </w:r>
@@ -1018,15 +1731,7 @@
         <w:t>Input layer:</w:t>
       </w:r>
       <w:r>
-        <w:t xml:space="preserve"> 10304 neurons (92×</w:t>
-      </w:r>
-      <w:proofErr w:type="gramStart"/>
-      <w:r>
-        <w:t>112 pixel</w:t>
-      </w:r>
-      <w:proofErr w:type="gramEnd"/>
-      <w:r>
-        <w:t xml:space="preserve"> images)</w:t>
+        <w:t xml:space="preserve"> 10304 neurons (92×112 pixel images)</w:t>
       </w:r>
     </w:p>
     <w:p>
@@ -1051,19 +1756,9 @@
           <w:numId w:val="15"/>
         </w:numPr>
       </w:pPr>
-      <w:proofErr w:type="gramStart"/>
-      <w:r>
-        <w:t>Linear(</w:t>
-      </w:r>
-      <w:proofErr w:type="gramEnd"/>
-      <w:r>
-        <w:t xml:space="preserve">10304 → 1024) → </w:t>
-      </w:r>
-      <w:proofErr w:type="spellStart"/>
-      <w:r>
-        <w:t>ReLU</w:t>
-      </w:r>
-      <w:proofErr w:type="spellEnd"/>
+      <w:r>
+        <w:t>Linear(10304 → 1024) → ReLU</w:t>
+      </w:r>
     </w:p>
     <w:p>
       <w:pPr>
@@ -1072,19 +1767,9 @@
           <w:numId w:val="15"/>
         </w:numPr>
       </w:pPr>
-      <w:proofErr w:type="gramStart"/>
-      <w:r>
-        <w:t>Linear(</w:t>
-      </w:r>
-      <w:proofErr w:type="gramEnd"/>
-      <w:r>
-        <w:t xml:space="preserve">1024 → 256) → </w:t>
-      </w:r>
-      <w:proofErr w:type="spellStart"/>
-      <w:r>
-        <w:t>ReLU</w:t>
-      </w:r>
-      <w:proofErr w:type="spellEnd"/>
+      <w:r>
+        <w:t>Linear(1024 → 256) → ReLU</w:t>
+      </w:r>
     </w:p>
     <w:p>
       <w:pPr>
@@ -1093,13 +1778,8 @@
           <w:numId w:val="15"/>
         </w:numPr>
       </w:pPr>
-      <w:proofErr w:type="gramStart"/>
-      <w:r>
-        <w:t>Linear(</w:t>
-      </w:r>
-      <w:proofErr w:type="gramEnd"/>
-      <w:r>
-        <w:t>256 → 50) → Latent space (bottleneck)</w:t>
+      <w:r>
+        <w:t>Linear(256 → 50) → Latent space (bottleneck)</w:t>
       </w:r>
     </w:p>
     <w:p>
@@ -1114,6 +1794,7 @@
           <w:b/>
           <w:bCs/>
         </w:rPr>
+        <w:lastRenderedPageBreak/>
         <w:t>Decoder (mirror structure):</w:t>
       </w:r>
     </w:p>
@@ -1124,19 +1805,9 @@
           <w:numId w:val="15"/>
         </w:numPr>
       </w:pPr>
-      <w:proofErr w:type="gramStart"/>
-      <w:r>
-        <w:t>Linear(</w:t>
-      </w:r>
-      <w:proofErr w:type="gramEnd"/>
-      <w:r>
-        <w:t xml:space="preserve">50 → 256) → </w:t>
-      </w:r>
-      <w:proofErr w:type="spellStart"/>
-      <w:r>
-        <w:t>ReLU</w:t>
-      </w:r>
-      <w:proofErr w:type="spellEnd"/>
+      <w:r>
+        <w:t>Linear(50 → 256) → ReLU</w:t>
+      </w:r>
     </w:p>
     <w:p>
       <w:pPr>
@@ -1145,19 +1816,9 @@
           <w:numId w:val="15"/>
         </w:numPr>
       </w:pPr>
-      <w:proofErr w:type="gramStart"/>
-      <w:r>
-        <w:t>Linear(</w:t>
-      </w:r>
-      <w:proofErr w:type="gramEnd"/>
-      <w:r>
-        <w:t xml:space="preserve">256 → 1024) → </w:t>
-      </w:r>
-      <w:proofErr w:type="spellStart"/>
-      <w:r>
-        <w:t>ReLU</w:t>
-      </w:r>
-      <w:proofErr w:type="spellEnd"/>
+      <w:r>
+        <w:t>Linear(256 → 1024) → ReLU</w:t>
+      </w:r>
     </w:p>
     <w:p>
       <w:pPr>
@@ -1166,13 +1827,8 @@
           <w:numId w:val="15"/>
         </w:numPr>
       </w:pPr>
-      <w:proofErr w:type="gramStart"/>
-      <w:r>
-        <w:t>Linear(</w:t>
-      </w:r>
-      <w:proofErr w:type="gramEnd"/>
-      <w:r>
-        <w:t>1024 → 10304) → Sigmoid (to normalize output to [0, 1])</w:t>
+      <w:r>
+        <w:t>Linear(1024 → 10304) → Sigmoid (to normalize output to [0, 1])</w:t>
       </w:r>
     </w:p>
     <w:p>
@@ -1203,7 +1859,7 @@
     <w:p>
       <w:r>
         <w:pict w14:anchorId="7568DFEB">
-          <v:rect id="_x0000_i1037" style="width:0;height:1.5pt" o:hralign="center" o:hrstd="t" o:hr="t" fillcolor="#a0a0a0" stroked="f"/>
+          <v:rect id="_x0000_i1025" style="width:0;height:1.5pt" o:hralign="center" o:hrstd="t" o:hr="t" fillcolor="#a0a0a0" stroked="f"/>
         </w:pict>
       </w:r>
     </w:p>
@@ -1251,7 +1907,7 @@
     <w:p>
       <w:r>
         <w:pict w14:anchorId="5363260B">
-          <v:rect id="_x0000_i1038" style="width:0;height:1.5pt" o:hralign="center" o:hrstd="t" o:hr="t" fillcolor="#a0a0a0" stroked="f"/>
+          <v:rect id="_x0000_i1026" style="width:0;height:1.5pt" o:hralign="center" o:hrstd="t" o:hr="t" fillcolor="#a0a0a0" stroked="f"/>
         </w:pict>
       </w:r>
     </w:p>
@@ -1319,15 +1975,7 @@
         <w:t>GMM clustering</w:t>
       </w:r>
       <w:r>
-        <w:t xml:space="preserve"> with </w:t>
-      </w:r>
-      <w:proofErr w:type="spellStart"/>
-      <w:r>
-        <w:t>n_components</w:t>
-      </w:r>
-      <w:proofErr w:type="spellEnd"/>
-      <w:r>
-        <w:t>=40</w:t>
+        <w:t xml:space="preserve"> with n_components=40</w:t>
       </w:r>
     </w:p>
     <w:p>
@@ -1358,7 +2006,7 @@
     <w:p>
       <w:r>
         <w:pict w14:anchorId="652440D1">
-          <v:rect id="_x0000_i1041" style="width:0;height:1.5pt" o:hralign="center" o:hrstd="t" o:hr="t" fillcolor="#a0a0a0" stroked="f"/>
+          <v:rect id="_x0000_i1027" style="width:0;height:1.5pt" o:hralign="center" o:hrstd="t" o:hr="t" fillcolor="#a0a0a0" stroked="f"/>
         </w:pict>
       </w:r>
     </w:p>
@@ -1555,7 +2203,6 @@
           </w:tcPr>
           <w:p>
             <w:r>
-              <w:lastRenderedPageBreak/>
               <w:t>GMM</w:t>
             </w:r>
           </w:p>
@@ -1659,7 +2306,7 @@
     <w:p>
       <w:r>
         <w:pict w14:anchorId="0DE5BFC8">
-          <v:rect id="_x0000_i1048" style="width:0;height:1.5pt" o:hralign="center" o:hrstd="t" o:hr="t" fillcolor="#a0a0a0" stroked="f"/>
+          <v:rect id="_x0000_i1028" style="width:0;height:1.5pt" o:hralign="center" o:hrstd="t" o:hr="t" fillcolor="#a0a0a0" stroked="f"/>
         </w:pict>
       </w:r>
     </w:p>
@@ -1680,8 +2327,11 @@
         <w:t>Confusion matrix</w:t>
       </w:r>
       <w:r>
+        <w:rPr>
+          <w:noProof/>
+        </w:rPr>
         <w:drawing>
-          <wp:anchor distT="0" distB="0" distL="114300" distR="114300" simplePos="0" relativeHeight="251660288" behindDoc="0" locked="0" layoutInCell="1" allowOverlap="1" wp14:anchorId="2FD826B3" wp14:editId="48328ED7">
+          <wp:anchor distT="0" distB="0" distL="114300" distR="114300" simplePos="0" relativeHeight="251660288" behindDoc="0" locked="0" layoutInCell="1" allowOverlap="1" wp14:anchorId="2FD826B3" wp14:editId="6FC744B8">
             <wp:simplePos x="0" y="0"/>
             <wp:positionH relativeFrom="column">
               <wp:posOffset>-647065</wp:posOffset>
@@ -1704,7 +2354,7 @@
                     <pic:cNvPicPr/>
                   </pic:nvPicPr>
                   <pic:blipFill>
-                    <a:blip r:embed="rId11" cstate="print">
+                    <a:blip r:embed="rId15" cstate="print">
                       <a:extLst>
                         <a:ext uri="{28A0092B-C50C-407E-A947-70E740481C1C}">
                           <a14:useLocalDpi xmlns:a14="http://schemas.microsoft.com/office/drawing/2010/main" val="0"/>
@@ -1737,8 +2387,11 @@
         </w:drawing>
       </w:r>
       <w:r>
+        <w:rPr>
+          <w:noProof/>
+        </w:rPr>
         <w:drawing>
-          <wp:anchor distT="0" distB="0" distL="114300" distR="114300" simplePos="0" relativeHeight="251659264" behindDoc="0" locked="0" layoutInCell="1" allowOverlap="1" wp14:anchorId="36A905D4" wp14:editId="4925BF8E">
+          <wp:anchor distT="0" distB="0" distL="114300" distR="114300" simplePos="0" relativeHeight="251659264" behindDoc="0" locked="0" layoutInCell="1" allowOverlap="1" wp14:anchorId="36A905D4" wp14:editId="1F1B2781">
             <wp:simplePos x="0" y="0"/>
             <wp:positionH relativeFrom="column">
               <wp:posOffset>3129915</wp:posOffset>
@@ -1761,7 +2414,7 @@
                     <pic:cNvPicPr/>
                   </pic:nvPicPr>
                   <pic:blipFill>
-                    <a:blip r:embed="rId12" cstate="print">
+                    <a:blip r:embed="rId16" cstate="print">
                       <a:extLst>
                         <a:ext uri="{28A0092B-C50C-407E-A947-70E740481C1C}">
                           <a14:useLocalDpi xmlns:a14="http://schemas.microsoft.com/office/drawing/2010/main" val="0"/>
@@ -1808,6 +2461,9 @@
     <w:p/>
     <w:p>
       <w:r>
+        <w:rPr>
+          <w:noProof/>
+        </w:rPr>
         <w:drawing>
           <wp:anchor distT="0" distB="0" distL="114300" distR="114300" simplePos="0" relativeHeight="251661312" behindDoc="0" locked="0" layoutInCell="1" allowOverlap="1" wp14:anchorId="3211E50B" wp14:editId="6D8DBC4B">
             <wp:simplePos x="0" y="0"/>
@@ -1832,7 +2488,7 @@
                     <pic:cNvPicPr/>
                   </pic:nvPicPr>
                   <pic:blipFill>
-                    <a:blip r:embed="rId13">
+                    <a:blip r:embed="rId17">
                       <a:extLst>
                         <a:ext uri="{28A0092B-C50C-407E-A947-70E740481C1C}">
                           <a14:useLocalDpi xmlns:a14="http://schemas.microsoft.com/office/drawing/2010/main" val="0"/>
@@ -1862,9 +2518,9 @@
     <w:p/>
     <w:p/>
     <w:sectPr>
-      <w:footerReference w:type="even" r:id="rId14"/>
-      <w:footerReference w:type="default" r:id="rId15"/>
-      <w:footerReference w:type="first" r:id="rId16"/>
+      <w:footerReference w:type="even" r:id="rId18"/>
+      <w:footerReference w:type="default" r:id="rId19"/>
+      <w:footerReference w:type="first" r:id="rId20"/>
       <w:pgSz w:w="12240" w:h="15840"/>
       <w:pgMar w:top="1134" w:right="1701" w:bottom="1095" w:left="1701" w:header="720" w:footer="497" w:gutter="0"/>
       <w:cols w:space="720"/>
@@ -3894,6 +4550,155 @@
     </w:lvl>
   </w:abstractNum>
   <w:abstractNum w:abstractNumId="10" w15:restartNumberingAfterBreak="0">
+    <w:nsid w:val="65CD2731"/>
+    <w:multiLevelType w:val="multilevel"/>
+    <w:tmpl w:val="77269188"/>
+    <w:lvl w:ilvl="0">
+      <w:start w:val="1"/>
+      <w:numFmt w:val="bullet"/>
+      <w:lvlText w:val=""/>
+      <w:lvlJc w:val="left"/>
+      <w:pPr>
+        <w:tabs>
+          <w:tab w:val="num" w:pos="720"/>
+        </w:tabs>
+        <w:ind w:left="720" w:hanging="360"/>
+      </w:pPr>
+      <w:rPr>
+        <w:rFonts w:ascii="Symbol" w:hAnsi="Symbol" w:hint="default"/>
+        <w:sz w:val="20"/>
+      </w:rPr>
+    </w:lvl>
+    <w:lvl w:ilvl="1" w:tentative="1">
+      <w:start w:val="1"/>
+      <w:numFmt w:val="bullet"/>
+      <w:lvlText w:val="o"/>
+      <w:lvlJc w:val="left"/>
+      <w:pPr>
+        <w:tabs>
+          <w:tab w:val="num" w:pos="1440"/>
+        </w:tabs>
+        <w:ind w:left="1440" w:hanging="360"/>
+      </w:pPr>
+      <w:rPr>
+        <w:rFonts w:ascii="Courier New" w:hAnsi="Courier New" w:hint="default"/>
+        <w:sz w:val="20"/>
+      </w:rPr>
+    </w:lvl>
+    <w:lvl w:ilvl="2" w:tentative="1">
+      <w:start w:val="1"/>
+      <w:numFmt w:val="bullet"/>
+      <w:lvlText w:val=""/>
+      <w:lvlJc w:val="left"/>
+      <w:pPr>
+        <w:tabs>
+          <w:tab w:val="num" w:pos="2160"/>
+        </w:tabs>
+        <w:ind w:left="2160" w:hanging="360"/>
+      </w:pPr>
+      <w:rPr>
+        <w:rFonts w:ascii="Wingdings" w:hAnsi="Wingdings" w:hint="default"/>
+        <w:sz w:val="20"/>
+      </w:rPr>
+    </w:lvl>
+    <w:lvl w:ilvl="3" w:tentative="1">
+      <w:start w:val="1"/>
+      <w:numFmt w:val="bullet"/>
+      <w:lvlText w:val=""/>
+      <w:lvlJc w:val="left"/>
+      <w:pPr>
+        <w:tabs>
+          <w:tab w:val="num" w:pos="2880"/>
+        </w:tabs>
+        <w:ind w:left="2880" w:hanging="360"/>
+      </w:pPr>
+      <w:rPr>
+        <w:rFonts w:ascii="Wingdings" w:hAnsi="Wingdings" w:hint="default"/>
+        <w:sz w:val="20"/>
+      </w:rPr>
+    </w:lvl>
+    <w:lvl w:ilvl="4" w:tentative="1">
+      <w:start w:val="1"/>
+      <w:numFmt w:val="bullet"/>
+      <w:lvlText w:val=""/>
+      <w:lvlJc w:val="left"/>
+      <w:pPr>
+        <w:tabs>
+          <w:tab w:val="num" w:pos="3600"/>
+        </w:tabs>
+        <w:ind w:left="3600" w:hanging="360"/>
+      </w:pPr>
+      <w:rPr>
+        <w:rFonts w:ascii="Wingdings" w:hAnsi="Wingdings" w:hint="default"/>
+        <w:sz w:val="20"/>
+      </w:rPr>
+    </w:lvl>
+    <w:lvl w:ilvl="5" w:tentative="1">
+      <w:start w:val="1"/>
+      <w:numFmt w:val="bullet"/>
+      <w:lvlText w:val=""/>
+      <w:lvlJc w:val="left"/>
+      <w:pPr>
+        <w:tabs>
+          <w:tab w:val="num" w:pos="4320"/>
+        </w:tabs>
+        <w:ind w:left="4320" w:hanging="360"/>
+      </w:pPr>
+      <w:rPr>
+        <w:rFonts w:ascii="Wingdings" w:hAnsi="Wingdings" w:hint="default"/>
+        <w:sz w:val="20"/>
+      </w:rPr>
+    </w:lvl>
+    <w:lvl w:ilvl="6" w:tentative="1">
+      <w:start w:val="1"/>
+      <w:numFmt w:val="bullet"/>
+      <w:lvlText w:val=""/>
+      <w:lvlJc w:val="left"/>
+      <w:pPr>
+        <w:tabs>
+          <w:tab w:val="num" w:pos="5040"/>
+        </w:tabs>
+        <w:ind w:left="5040" w:hanging="360"/>
+      </w:pPr>
+      <w:rPr>
+        <w:rFonts w:ascii="Wingdings" w:hAnsi="Wingdings" w:hint="default"/>
+        <w:sz w:val="20"/>
+      </w:rPr>
+    </w:lvl>
+    <w:lvl w:ilvl="7" w:tentative="1">
+      <w:start w:val="1"/>
+      <w:numFmt w:val="bullet"/>
+      <w:lvlText w:val=""/>
+      <w:lvlJc w:val="left"/>
+      <w:pPr>
+        <w:tabs>
+          <w:tab w:val="num" w:pos="5760"/>
+        </w:tabs>
+        <w:ind w:left="5760" w:hanging="360"/>
+      </w:pPr>
+      <w:rPr>
+        <w:rFonts w:ascii="Wingdings" w:hAnsi="Wingdings" w:hint="default"/>
+        <w:sz w:val="20"/>
+      </w:rPr>
+    </w:lvl>
+    <w:lvl w:ilvl="8" w:tentative="1">
+      <w:start w:val="1"/>
+      <w:numFmt w:val="bullet"/>
+      <w:lvlText w:val=""/>
+      <w:lvlJc w:val="left"/>
+      <w:pPr>
+        <w:tabs>
+          <w:tab w:val="num" w:pos="6480"/>
+        </w:tabs>
+        <w:ind w:left="6480" w:hanging="360"/>
+      </w:pPr>
+      <w:rPr>
+        <w:rFonts w:ascii="Wingdings" w:hAnsi="Wingdings" w:hint="default"/>
+        <w:sz w:val="20"/>
+      </w:rPr>
+    </w:lvl>
+  </w:abstractNum>
+  <w:abstractNum w:abstractNumId="11" w15:restartNumberingAfterBreak="0">
     <w:nsid w:val="67027DA1"/>
     <w:multiLevelType w:val="hybridMultilevel"/>
     <w:tmpl w:val="E0CEEA62"/>
@@ -4105,7 +4910,7 @@
       </w:rPr>
     </w:lvl>
   </w:abstractNum>
-  <w:abstractNum w:abstractNumId="11" w15:restartNumberingAfterBreak="0">
+  <w:abstractNum w:abstractNumId="12" w15:restartNumberingAfterBreak="0">
     <w:nsid w:val="72CB1ABF"/>
     <w:multiLevelType w:val="multilevel"/>
     <w:tmpl w:val="AFD029E2"/>
@@ -4254,7 +5059,7 @@
       </w:rPr>
     </w:lvl>
   </w:abstractNum>
-  <w:abstractNum w:abstractNumId="12" w15:restartNumberingAfterBreak="0">
+  <w:abstractNum w:abstractNumId="13" w15:restartNumberingAfterBreak="0">
     <w:nsid w:val="77BF39E4"/>
     <w:multiLevelType w:val="multilevel"/>
     <w:tmpl w:val="26167164"/>
@@ -4403,7 +5208,7 @@
       </w:rPr>
     </w:lvl>
   </w:abstractNum>
-  <w:abstractNum w:abstractNumId="13" w15:restartNumberingAfterBreak="0">
+  <w:abstractNum w:abstractNumId="14" w15:restartNumberingAfterBreak="0">
     <w:nsid w:val="7D946E07"/>
     <w:multiLevelType w:val="multilevel"/>
     <w:tmpl w:val="B380CE86"/>
@@ -4516,7 +5321,7 @@
       </w:pPr>
     </w:lvl>
   </w:abstractNum>
-  <w:abstractNum w:abstractNumId="14" w15:restartNumberingAfterBreak="0">
+  <w:abstractNum w:abstractNumId="15" w15:restartNumberingAfterBreak="0">
     <w:nsid w:val="7EE03E7D"/>
     <w:multiLevelType w:val="multilevel"/>
     <w:tmpl w:val="19BE0F46"/>
@@ -4675,7 +5480,7 @@
     <w:abstractNumId w:val="3"/>
   </w:num>
   <w:num w:numId="4" w16cid:durableId="314839482">
-    <w:abstractNumId w:val="10"/>
+    <w:abstractNumId w:val="11"/>
   </w:num>
   <w:num w:numId="5" w16cid:durableId="1728064917">
     <w:abstractNumId w:val="1"/>
@@ -4696,10 +5501,10 @@
     <w:abstractNumId w:val="7"/>
   </w:num>
   <w:num w:numId="11" w16cid:durableId="922566573">
-    <w:abstractNumId w:val="12"/>
+    <w:abstractNumId w:val="13"/>
   </w:num>
   <w:num w:numId="12" w16cid:durableId="957102194">
-    <w:abstractNumId w:val="13"/>
+    <w:abstractNumId w:val="14"/>
   </w:num>
   <w:num w:numId="13" w16cid:durableId="601840524">
     <w:abstractNumId w:val="9"/>
@@ -4708,10 +5513,13 @@
     <w:abstractNumId w:val="4"/>
   </w:num>
   <w:num w:numId="15" w16cid:durableId="290330644">
-    <w:abstractNumId w:val="11"/>
+    <w:abstractNumId w:val="12"/>
   </w:num>
   <w:num w:numId="16" w16cid:durableId="749500964">
-    <w:abstractNumId w:val="14"/>
+    <w:abstractNumId w:val="15"/>
+  </w:num>
+  <w:num w:numId="17" w16cid:durableId="1556620924">
+    <w:abstractNumId w:val="10"/>
   </w:num>
 </w:numbering>
 </file>
@@ -5320,6 +6128,27 @@
       </w:tblBorders>
     </w:tblPr>
   </w:style>
+  <w:style w:type="character" w:styleId="Strong">
+    <w:name w:val="Strong"/>
+    <w:basedOn w:val="DefaultParagraphFont"/>
+    <w:uiPriority w:val="22"/>
+    <w:qFormat/>
+    <w:rsid w:val="00497726"/>
+    <w:rPr>
+      <w:b/>
+      <w:bCs/>
+    </w:rPr>
+  </w:style>
+  <w:style w:type="character" w:styleId="PlaceholderText">
+    <w:name w:val="Placeholder Text"/>
+    <w:basedOn w:val="DefaultParagraphFont"/>
+    <w:uiPriority w:val="99"/>
+    <w:semiHidden/>
+    <w:rsid w:val="00497726"/>
+    <w:rPr>
+      <w:color w:val="666666"/>
+    </w:rPr>
+  </w:style>
 </w:styles>
 </file>
 

</xml_diff>